<commit_message>
/ ‘NAU Work/Self Appraisals/2018 pt2/TalbertTso-Performance Appraisal-April'18-June'18.docx’
</commit_message>
<xml_diff>
--- a/NAU Work/Self Appraisals/2018 pt2/TalbertTso-Performance Appraisal-April'18-June'18.docx
+++ b/NAU Work/Self Appraisals/2018 pt2/TalbertTso-Performance Appraisal-April'18-June'18.docx
@@ -912,291 +912,7 @@
             </w:tcBorders>
             <w:shd w:val="clear" w:color="auto" w:fill="E6E6E6"/>
           </w:tcPr>
-          <w:p>
-            <w:pPr>
-              <w:rPr>
-                <w:rFonts w:ascii="Arial" w:hAnsi="Arial" w:cs="Arial"/>
-                <w:sz w:val="20"/>
-                <w:szCs w:val="20"/>
-              </w:rPr>
-            </w:pPr>
-            <w:r>
-              <w:rPr>
-                <w:rFonts w:ascii="Arial" w:hAnsi="Arial" w:cs="Arial"/>
-                <w:b/>
-                <w:sz w:val="20"/>
-                <w:szCs w:val="20"/>
-              </w:rPr>
-              <w:t>1) Function:</w:t>
-            </w:r>
-            <w:r>
-              <w:rPr>
-                <w:rFonts w:ascii="Arial" w:hAnsi="Arial" w:cs="Arial"/>
-                <w:sz w:val="20"/>
-                <w:szCs w:val="20"/>
-              </w:rPr>
-              <w:t xml:space="preserve">  Support the design, development, programming, testing, implementation, and user support of </w:t>
-            </w:r>
-            <w:r>
-              <w:rPr>
-                <w:rFonts w:ascii="Arial" w:hAnsi="Arial" w:cs="Arial"/>
-                <w:sz w:val="20"/>
-                <w:szCs w:val="20"/>
-              </w:rPr>
-              <w:t>ITS EIS Application Development Team</w:t>
-            </w:r>
-            <w:r>
-              <w:rPr>
-                <w:rFonts w:ascii="Arial" w:hAnsi="Arial" w:cs="Arial"/>
-                <w:sz w:val="20"/>
-                <w:szCs w:val="20"/>
-              </w:rPr>
-              <w:t xml:space="preserve"> applications by programming and developing web interfaces that adhere to standards and styles set within the programming group.</w:t>
-            </w:r>
-          </w:p>
-          <w:p>
-            <w:pPr>
-              <w:rPr>
-                <w:rFonts w:ascii="Arial" w:hAnsi="Arial" w:cs="Arial"/>
-                <w:sz w:val="20"/>
-                <w:szCs w:val="20"/>
-              </w:rPr>
-            </w:pPr>
-            <w:r>
-              <w:rPr>
-                <w:rFonts w:ascii="Arial" w:hAnsi="Arial" w:cs="Arial"/>
-                <w:b/>
-                <w:sz w:val="20"/>
-                <w:szCs w:val="20"/>
-              </w:rPr>
-              <w:t>Standard:</w:t>
-            </w:r>
-            <w:r>
-              <w:rPr>
-                <w:rFonts w:ascii="Arial" w:hAnsi="Arial" w:cs="Arial"/>
-                <w:sz w:val="20"/>
-                <w:szCs w:val="20"/>
-              </w:rPr>
-              <w:t xml:space="preserve">  Provide effective program and process solutions throughout all phases of the development process.  Demonstrate knowledge of best practices and processes involving testing, customer acceptance, and migration to support the </w:t>
-            </w:r>
-            <w:r>
-              <w:rPr>
-                <w:rFonts w:ascii="Arial" w:hAnsi="Arial" w:cs="Arial"/>
-                <w:sz w:val="20"/>
-                <w:szCs w:val="20"/>
-              </w:rPr>
-              <w:t>ITS EIS Application Development Team’s</w:t>
-            </w:r>
-            <w:r>
-              <w:rPr>
-                <w:rFonts w:ascii="Arial" w:hAnsi="Arial" w:cs="Arial"/>
-                <w:sz w:val="20"/>
-                <w:szCs w:val="20"/>
-              </w:rPr>
-              <w:t xml:space="preserve"> multi-tier development environment.</w:t>
-            </w:r>
-          </w:p>
-          <w:p>
-            <w:pPr>
-              <w:rPr>
-                <w:rFonts w:ascii="Arial" w:hAnsi="Arial" w:cs="Arial"/>
-                <w:sz w:val="20"/>
-                <w:szCs w:val="20"/>
-              </w:rPr>
-            </w:pPr>
-            <w:r>
-              <w:rPr>
-                <w:rFonts w:ascii="Arial" w:hAnsi="Arial" w:cs="Arial"/>
-                <w:b/>
-                <w:sz w:val="20"/>
-                <w:szCs w:val="20"/>
-              </w:rPr>
-              <w:t xml:space="preserve">2) Function:  </w:t>
-            </w:r>
-            <w:r>
-              <w:rPr>
-                <w:rFonts w:ascii="Arial" w:hAnsi="Arial" w:cs="Arial"/>
-                <w:sz w:val="20"/>
-                <w:szCs w:val="20"/>
-              </w:rPr>
-              <w:t>Communicate with Business Analyst on academic, finance, and administrative roles to determine requirements and provide other support as needed.</w:t>
-            </w:r>
-          </w:p>
-          <w:p>
-            <w:pPr>
-              <w:rPr>
-                <w:rFonts w:ascii="Arial" w:hAnsi="Arial" w:cs="Arial"/>
-                <w:sz w:val="20"/>
-                <w:szCs w:val="20"/>
-              </w:rPr>
-            </w:pPr>
-            <w:r>
-              <w:rPr>
-                <w:rFonts w:ascii="Arial" w:hAnsi="Arial" w:cs="Arial"/>
-                <w:b/>
-                <w:sz w:val="20"/>
-                <w:szCs w:val="20"/>
-              </w:rPr>
-              <w:t>Standard:</w:t>
-            </w:r>
-            <w:r>
-              <w:rPr>
-                <w:rFonts w:ascii="Arial" w:hAnsi="Arial" w:cs="Arial"/>
-                <w:sz w:val="20"/>
-                <w:szCs w:val="20"/>
-              </w:rPr>
-              <w:t xml:space="preserve">  Demonstrate excellent documentation, communication, and time management practices.</w:t>
-            </w:r>
-          </w:p>
-          <w:p>
-            <w:pPr>
-              <w:rPr>
-                <w:rFonts w:ascii="Arial" w:hAnsi="Arial" w:cs="Arial"/>
-                <w:sz w:val="20"/>
-                <w:szCs w:val="20"/>
-              </w:rPr>
-            </w:pPr>
-            <w:r>
-              <w:rPr>
-                <w:rFonts w:ascii="Arial" w:hAnsi="Arial" w:cs="Arial"/>
-                <w:b/>
-                <w:sz w:val="20"/>
-                <w:szCs w:val="20"/>
-              </w:rPr>
-              <w:t>3) Function:</w:t>
-            </w:r>
-            <w:r>
-              <w:rPr>
-                <w:rFonts w:ascii="Arial" w:hAnsi="Arial" w:cs="Arial"/>
-                <w:sz w:val="20"/>
-                <w:szCs w:val="20"/>
-              </w:rPr>
-              <w:t xml:space="preserve">  Develop and master appropriate technologies to design, program and manage web-based applications and processes for maintenance of public Web sites, administrative intranet systems, and content management systems (CMS) to support prospecting communication, registration management, expense tracking, reporting and other projects.</w:t>
-            </w:r>
-          </w:p>
-          <w:p>
-            <w:pPr>
-              <w:rPr>
-                <w:rFonts w:ascii="Arial" w:hAnsi="Arial" w:cs="Arial"/>
-                <w:sz w:val="20"/>
-                <w:szCs w:val="20"/>
-              </w:rPr>
-            </w:pPr>
-            <w:r>
-              <w:rPr>
-                <w:rFonts w:ascii="Arial" w:hAnsi="Arial" w:cs="Arial"/>
-                <w:b/>
-                <w:sz w:val="20"/>
-                <w:szCs w:val="20"/>
-              </w:rPr>
-              <w:t>Standard:</w:t>
-            </w:r>
-            <w:r>
-              <w:rPr>
-                <w:rFonts w:ascii="Arial" w:hAnsi="Arial" w:cs="Arial"/>
-                <w:sz w:val="20"/>
-                <w:szCs w:val="20"/>
-              </w:rPr>
-              <w:t xml:space="preserve">  Demonstrate ability to maintain web services and reports using HTML, ASP.NET, C#, and other Microsoft programming platforms and programming methodologies.  Demonstrate knowledge of structured query language and the ability to develop solutions using relational database design, and object oriented design methodologies.</w:t>
-            </w:r>
-          </w:p>
-          <w:p>
-            <w:pPr>
-              <w:rPr>
-                <w:rFonts w:ascii="Arial" w:hAnsi="Arial" w:cs="Arial"/>
-                <w:sz w:val="20"/>
-                <w:szCs w:val="20"/>
-              </w:rPr>
-            </w:pPr>
-            <w:r>
-              <w:rPr>
-                <w:rFonts w:ascii="Arial" w:hAnsi="Arial" w:cs="Arial"/>
-                <w:b/>
-                <w:sz w:val="20"/>
-                <w:szCs w:val="20"/>
-              </w:rPr>
-              <w:t>4) Function:</w:t>
-            </w:r>
-            <w:r>
-              <w:rPr>
-                <w:rFonts w:ascii="Arial" w:hAnsi="Arial" w:cs="Arial"/>
-                <w:sz w:val="20"/>
-                <w:szCs w:val="20"/>
-              </w:rPr>
-              <w:t xml:space="preserve">  Address problems, troubleshoot errors, and research solutions in a prompt manner and notify affected employees of the problem and resolution.</w:t>
-            </w:r>
-          </w:p>
-          <w:p>
-            <w:pPr>
-              <w:rPr>
-                <w:rFonts w:ascii="Arial" w:hAnsi="Arial" w:cs="Arial"/>
-                <w:sz w:val="20"/>
-                <w:szCs w:val="20"/>
-              </w:rPr>
-            </w:pPr>
-            <w:r>
-              <w:rPr>
-                <w:rFonts w:ascii="Arial" w:hAnsi="Arial" w:cs="Arial"/>
-                <w:b/>
-                <w:sz w:val="20"/>
-                <w:szCs w:val="20"/>
-              </w:rPr>
-              <w:t>Standard:</w:t>
-            </w:r>
-            <w:r>
-              <w:rPr>
-                <w:rFonts w:ascii="Arial" w:hAnsi="Arial" w:cs="Arial"/>
-                <w:sz w:val="20"/>
-                <w:szCs w:val="20"/>
-              </w:rPr>
-              <w:t xml:space="preserve">  Demonstrate the ability to troubleshoot errors and researching problems.  Successfully determine solutions, and coordinate implementation of solutions with other team activities and customer schedules.</w:t>
-            </w:r>
-          </w:p>
-          <w:p>
-            <w:pPr>
-              <w:rPr>
-                <w:rFonts w:ascii="Arial" w:hAnsi="Arial" w:cs="Arial"/>
-                <w:sz w:val="20"/>
-                <w:szCs w:val="20"/>
-              </w:rPr>
-            </w:pPr>
-            <w:r>
-              <w:rPr>
-                <w:rFonts w:ascii="Arial" w:hAnsi="Arial" w:cs="Arial"/>
-                <w:b/>
-                <w:sz w:val="20"/>
-                <w:szCs w:val="20"/>
-              </w:rPr>
-              <w:t>5) Function:</w:t>
-            </w:r>
-            <w:r>
-              <w:rPr>
-                <w:rFonts w:ascii="Arial" w:hAnsi="Arial" w:cs="Arial"/>
-                <w:sz w:val="20"/>
-                <w:szCs w:val="20"/>
-              </w:rPr>
-              <w:t xml:space="preserve">  Provide technical expertise to programming team as needed by individual members as well as coordinate the team moving forward to new global architecture with new development paradigms, platforms and frameworks to keep in synch with the industry.</w:t>
-            </w:r>
-          </w:p>
-          <w:p>
-            <w:r>
-              <w:rPr>
-                <w:rFonts w:ascii="Arial" w:hAnsi="Arial" w:cs="Arial"/>
-                <w:b/>
-                <w:sz w:val="20"/>
-                <w:szCs w:val="20"/>
-              </w:rPr>
-              <w:t>Standard:</w:t>
-            </w:r>
-            <w:r>
-              <w:rPr>
-                <w:rFonts w:ascii="Arial" w:hAnsi="Arial" w:cs="Arial"/>
-                <w:sz w:val="20"/>
-                <w:szCs w:val="20"/>
-              </w:rPr>
-              <w:t xml:space="preserve">  Demonstrate leadership and the ability to clearly define the best way forward.</w:t>
-            </w:r>
-          </w:p>
+          <w:p/>
         </w:tc>
       </w:tr>
       <w:tr>
@@ -1623,7 +1339,6 @@
                       <w:sz w:val="20"/>
                       <w:szCs w:val="20"/>
                     </w:rPr>
-                    <w:lastRenderedPageBreak/>
                     <w:fldChar w:fldCharType="begin">
                       <w:ffData>
                         <w:name w:val="Check20"/>
@@ -1872,7 +1587,6 @@
                 <w:sz w:val="20"/>
                 <w:szCs w:val="20"/>
               </w:rPr>
-              <w:lastRenderedPageBreak/>
               <w:t xml:space="preserve">Describe any particular areas of the job functions where employee has excelled, could further develop, and/or needs improvement. </w:t>
             </w:r>
           </w:p>
@@ -1900,8 +1614,6 @@
                 <w:rFonts w:ascii="Arial" w:hAnsi="Arial" w:cs="Arial"/>
               </w:rPr>
             </w:pPr>
-            <w:bookmarkStart w:id="2" w:name="_GoBack"/>
-            <w:bookmarkEnd w:id="2"/>
             <w:r>
               <w:rPr>
                 <w:rFonts w:ascii="Arial" w:hAnsi="Arial" w:cs="Arial"/>
@@ -2114,7 +1826,7 @@
               <w:pStyle w:val="ListParagraph"/>
               <w:numPr>
                 <w:ilvl w:val="0"/>
-                <w:numId w:val="7"/>
+                <w:numId w:val="13"/>
               </w:numPr>
               <w:rPr>
                 <w:rFonts w:ascii="Arial" w:hAnsi="Arial" w:cs="Arial"/>
@@ -2128,31 +1840,42 @@
                 <w:sz w:val="20"/>
                 <w:szCs w:val="20"/>
               </w:rPr>
-              <w:t xml:space="preserve">Improve </w:t>
-            </w:r>
-            <w:r>
-              <w:rPr>
-                <w:rFonts w:ascii="Arial" w:hAnsi="Arial" w:cs="Arial"/>
-                <w:sz w:val="20"/>
-                <w:szCs w:val="20"/>
-              </w:rPr>
-              <w:t>ITS EIS Application Development Team’s</w:t>
-            </w:r>
-            <w:r>
-              <w:rPr>
-                <w:rFonts w:ascii="Arial" w:hAnsi="Arial" w:cs="Arial"/>
-                <w:sz w:val="20"/>
-                <w:szCs w:val="20"/>
-              </w:rPr>
-              <w:t xml:space="preserve"> operational efficiency by developing high quality, robust software applications.</w:t>
-            </w:r>
+              <w:t>Improve Northern Arizona University’s operational efficiency by developing and configuring high quality, robust software applications that make up an extensive port</w:t>
+            </w:r>
+            <w:r>
+              <w:rPr>
+                <w:rFonts w:ascii="Arial" w:hAnsi="Arial" w:cs="Arial"/>
+                <w:sz w:val="20"/>
+                <w:szCs w:val="20"/>
+              </w:rPr>
+              <w:t>folio of commercial and custom </w:t>
+            </w:r>
+            <w:r>
+              <w:rPr>
+                <w:rFonts w:ascii="Arial" w:hAnsi="Arial" w:cs="Arial"/>
+                <w:sz w:val="20"/>
+                <w:szCs w:val="20"/>
+              </w:rPr>
+              <w:t xml:space="preserve">applications. </w:t>
+            </w:r>
+          </w:p>
+          <w:p>
+            <w:pPr>
+              <w:pStyle w:val="ListParagraph"/>
+              <w:ind w:left="360"/>
+              <w:rPr>
+                <w:rFonts w:ascii="Arial" w:hAnsi="Arial" w:cs="Arial"/>
+                <w:sz w:val="20"/>
+                <w:szCs w:val="20"/>
+              </w:rPr>
+            </w:pPr>
           </w:p>
           <w:p>
             <w:pPr>
               <w:pStyle w:val="ListParagraph"/>
               <w:numPr>
                 <w:ilvl w:val="0"/>
-                <w:numId w:val="7"/>
+                <w:numId w:val="13"/>
               </w:numPr>
               <w:rPr>
                 <w:rFonts w:ascii="Arial" w:hAnsi="Arial" w:cs="Arial"/>
@@ -2166,15 +1889,26 @@
                 <w:sz w:val="20"/>
                 <w:szCs w:val="20"/>
               </w:rPr>
-              <w:t>Speed information delivery with integrated systems and a single database platform.</w:t>
-            </w:r>
+              <w:t xml:space="preserve">Development and maintain skills for current software technologies and methodologies. </w:t>
+            </w:r>
+          </w:p>
+          <w:p>
+            <w:pPr>
+              <w:pStyle w:val="ListParagraph"/>
+              <w:ind w:left="360"/>
+              <w:rPr>
+                <w:rFonts w:ascii="Arial" w:hAnsi="Arial" w:cs="Arial"/>
+                <w:sz w:val="20"/>
+                <w:szCs w:val="20"/>
+              </w:rPr>
+            </w:pPr>
           </w:p>
           <w:p>
             <w:pPr>
               <w:pStyle w:val="ListParagraph"/>
               <w:numPr>
                 <w:ilvl w:val="0"/>
-                <w:numId w:val="7"/>
+                <w:numId w:val="13"/>
               </w:numPr>
               <w:rPr>
                 <w:rFonts w:ascii="Arial" w:hAnsi="Arial" w:cs="Arial"/>
@@ -2188,15 +1922,27 @@
                 <w:sz w:val="20"/>
                 <w:szCs w:val="20"/>
               </w:rPr>
-              <w:t>Reduce cost and maintenance cycles by utilizing industry standard hardware and software components.</w:t>
-            </w:r>
+              <w:lastRenderedPageBreak/>
+              <w:t xml:space="preserve">Maintain and document open communication with Systems Analyst, Business Analyst, peers, and other stakeholders in accordance with Enterprise Information Solutions practices and procedures.  </w:t>
+            </w:r>
+          </w:p>
+          <w:p>
+            <w:pPr>
+              <w:pStyle w:val="ListParagraph"/>
+              <w:ind w:left="360"/>
+              <w:rPr>
+                <w:rFonts w:ascii="Arial" w:hAnsi="Arial" w:cs="Arial"/>
+                <w:sz w:val="20"/>
+                <w:szCs w:val="20"/>
+              </w:rPr>
+            </w:pPr>
           </w:p>
           <w:p>
             <w:pPr>
               <w:pStyle w:val="ListParagraph"/>
               <w:numPr>
                 <w:ilvl w:val="0"/>
-                <w:numId w:val="7"/>
+                <w:numId w:val="13"/>
               </w:numPr>
               <w:rPr>
                 <w:rFonts w:ascii="Arial" w:hAnsi="Arial" w:cs="Arial"/>
@@ -2210,103 +1956,30 @@
                 <w:sz w:val="20"/>
                 <w:szCs w:val="20"/>
               </w:rPr>
-              <w:t xml:space="preserve">Continued ability staying productive in the use of current development software, languages and techniques used within the </w:t>
-            </w:r>
-            <w:r>
-              <w:rPr>
-                <w:rFonts w:ascii="Arial" w:hAnsi="Arial" w:cs="Arial"/>
-                <w:sz w:val="20"/>
-                <w:szCs w:val="20"/>
-              </w:rPr>
-              <w:t>ITS EIS Application Development Team</w:t>
-            </w:r>
-            <w:r>
-              <w:rPr>
-                <w:rFonts w:ascii="Arial" w:hAnsi="Arial" w:cs="Arial"/>
-                <w:sz w:val="20"/>
-                <w:szCs w:val="20"/>
-              </w:rPr>
-              <w:t xml:space="preserve"> Web and Database environments.</w:t>
-            </w:r>
-          </w:p>
-          <w:p>
-            <w:pPr>
-              <w:tabs>
-                <w:tab w:val="left" w:pos="2580"/>
-              </w:tabs>
-              <w:rPr>
-                <w:rFonts w:ascii="Arial" w:hAnsi="Arial" w:cs="Arial"/>
-                <w:sz w:val="20"/>
-                <w:szCs w:val="20"/>
-              </w:rPr>
-            </w:pPr>
-            <w:r>
-              <w:rPr>
-                <w:rFonts w:ascii="Arial" w:hAnsi="Arial" w:cs="Arial"/>
-                <w:sz w:val="20"/>
-                <w:szCs w:val="20"/>
-              </w:rPr>
-              <w:tab/>
-            </w:r>
-          </w:p>
-          <w:p>
-            <w:pPr>
-              <w:rPr>
-                <w:rFonts w:ascii="Arial" w:hAnsi="Arial" w:cs="Arial"/>
-                <w:sz w:val="20"/>
-                <w:szCs w:val="20"/>
-              </w:rPr>
-            </w:pPr>
-            <w:r>
-              <w:rPr>
-                <w:rFonts w:ascii="Arial" w:hAnsi="Arial" w:cs="Arial"/>
-                <w:sz w:val="20"/>
-                <w:szCs w:val="20"/>
-              </w:rPr>
-              <w:t xml:space="preserve">Success will be measured by the ability to champion robust, innovative and dynamic technology solutions to </w:t>
-            </w:r>
-            <w:r>
-              <w:rPr>
-                <w:rFonts w:ascii="Arial" w:hAnsi="Arial" w:cs="Arial"/>
-                <w:sz w:val="20"/>
-                <w:szCs w:val="20"/>
-              </w:rPr>
-              <w:t>ITS EIS Application Development Team</w:t>
-            </w:r>
-            <w:r>
-              <w:rPr>
-                <w:rFonts w:ascii="Arial" w:hAnsi="Arial" w:cs="Arial"/>
-                <w:sz w:val="20"/>
-                <w:szCs w:val="20"/>
-              </w:rPr>
-              <w:t xml:space="preserve"> </w:t>
-            </w:r>
-            <w:r>
-              <w:rPr>
-                <w:rFonts w:ascii="Arial" w:hAnsi="Arial" w:cs="Arial"/>
-                <w:sz w:val="20"/>
-                <w:szCs w:val="20"/>
-              </w:rPr>
-              <w:t xml:space="preserve">initiatives that help provide expanded options to students, faculty and staff. All of the </w:t>
-            </w:r>
-            <w:r>
-              <w:rPr>
-                <w:rFonts w:ascii="Arial" w:hAnsi="Arial" w:cs="Arial"/>
-                <w:sz w:val="20"/>
-                <w:szCs w:val="20"/>
-              </w:rPr>
-              <w:t>t</w:t>
-            </w:r>
-            <w:r>
-              <w:rPr>
-                <w:rFonts w:ascii="Arial" w:hAnsi="Arial" w:cs="Arial"/>
-                <w:sz w:val="20"/>
-                <w:szCs w:val="20"/>
-              </w:rPr>
-              <w:t>eam support and resources in addition to further resources, if needed, are available to accomplish this task.</w:t>
-            </w:r>
-          </w:p>
-          <w:p/>
+              <w:t xml:space="preserve">Reduce cost, downtime, and maintenance cycles by utilizing industry standard hardware, software, and change management solutions.  </w:t>
+            </w:r>
+          </w:p>
+          <w:p>
+            <w:pPr>
+              <w:pStyle w:val="ListParagraph"/>
+              <w:ind w:left="360"/>
+              <w:rPr>
+                <w:rFonts w:ascii="Arial" w:hAnsi="Arial" w:cs="Arial"/>
+                <w:sz w:val="20"/>
+                <w:szCs w:val="20"/>
+              </w:rPr>
+            </w:pPr>
+          </w:p>
+          <w:p>
+            <w:r>
+              <w:rPr>
+                <w:rFonts w:ascii="Arial" w:hAnsi="Arial" w:cs="Arial"/>
+                <w:sz w:val="20"/>
+                <w:szCs w:val="20"/>
+              </w:rPr>
+              <w:t>Success will be measured by the ability to champion robust, innovative and dynamic technology solutions for Northern Arizona University’s initiatives that help provide expanded options to students, faculty and staff.  All of the NAU Enterprise Information Solutions support and resources in addition to further resources, if needed, are available to accomplish this task.</w:t>
+            </w:r>
+          </w:p>
         </w:tc>
       </w:tr>
       <w:tr>
@@ -3269,7 +2942,6 @@
                 <w:rFonts w:ascii="Arial" w:hAnsi="Arial" w:cs="Arial"/>
                 <w:b/>
               </w:rPr>
-              <w:lastRenderedPageBreak/>
               <w:t>III:  BEHAVIORS FOR SUCCESS</w:t>
             </w:r>
           </w:p>
@@ -4113,7 +3785,7 @@
                 </w:ffData>
               </w:fldChar>
             </w:r>
-            <w:bookmarkStart w:id="3" w:name="Check22"/>
+            <w:bookmarkStart w:id="2" w:name="Check22"/>
             <w:r>
               <w:rPr>
                 <w:rFonts w:ascii="Arial" w:hAnsi="Arial" w:cs="Arial"/>
@@ -4149,7 +3821,7 @@
               </w:rPr>
               <w:fldChar w:fldCharType="end"/>
             </w:r>
-            <w:bookmarkEnd w:id="3"/>
+            <w:bookmarkEnd w:id="2"/>
             <w:r>
               <w:rPr>
                 <w:rFonts w:ascii="Arial" w:hAnsi="Arial" w:cs="Arial"/>
@@ -4366,6 +4038,7 @@
                 <w:sz w:val="18"/>
                 <w:szCs w:val="18"/>
               </w:rPr>
+              <w:lastRenderedPageBreak/>
               <w:t xml:space="preserve">Is tactful, </w:t>
             </w:r>
             <w:r>
@@ -6704,7 +6377,6 @@
                 <w:szCs w:val="20"/>
                 <w:u w:val="single"/>
               </w:rPr>
-              <w:lastRenderedPageBreak/>
               <w:t>Complete this section only for thos</w:t>
             </w:r>
             <w:r>
@@ -7550,6 +7222,7 @@
                 <w:rFonts w:ascii="Arial" w:hAnsi="Arial" w:cs="Arial"/>
                 <w:b/>
               </w:rPr>
+              <w:lastRenderedPageBreak/>
               <w:t>IV: ADDITIONAL PERFORMANCE INFORMATION</w:t>
             </w:r>
           </w:p>
@@ -8430,7 +8103,7 @@
                 </w:ffData>
               </w:fldChar>
             </w:r>
-            <w:bookmarkStart w:id="4" w:name="Check14"/>
+            <w:bookmarkStart w:id="3" w:name="Check14"/>
             <w:r>
               <w:rPr>
                 <w:rFonts w:ascii="Arial" w:hAnsi="Arial" w:cs="Arial"/>
@@ -8462,7 +8135,7 @@
               </w:rPr>
               <w:fldChar w:fldCharType="end"/>
             </w:r>
-            <w:bookmarkEnd w:id="4"/>
+            <w:bookmarkEnd w:id="3"/>
             <w:r>
               <w:rPr>
                 <w:rFonts w:ascii="Arial" w:hAnsi="Arial" w:cs="Arial"/>
@@ -8932,7 +8605,25 @@
                       <w:sz w:val="20"/>
                       <w:szCs w:val="20"/>
                     </w:rPr>
-                    <w:t>Vivek Bongu App Sys Analyst Prog Lead</w:t>
+                    <w:t xml:space="preserve">Vivek Bongu App Sys Analyst </w:t>
+                  </w:r>
+                  <w:proofErr w:type="spellStart"/>
+                  <w:r>
+                    <w:rPr>
+                      <w:rFonts w:ascii="Arial" w:hAnsi="Arial" w:cs="Arial"/>
+                      <w:sz w:val="20"/>
+                      <w:szCs w:val="20"/>
+                    </w:rPr>
+                    <w:t>Prog</w:t>
+                  </w:r>
+                  <w:proofErr w:type="spellEnd"/>
+                  <w:r>
+                    <w:rPr>
+                      <w:rFonts w:ascii="Arial" w:hAnsi="Arial" w:cs="Arial"/>
+                      <w:sz w:val="20"/>
+                      <w:szCs w:val="20"/>
+                    </w:rPr>
+                    <w:t xml:space="preserve"> Lead</w:t>
                   </w:r>
                 </w:p>
               </w:tc>
@@ -9585,6 +9276,7 @@
               <w:t>rmation.</w:t>
             </w:r>
           </w:p>
+          <w:bookmarkStart w:id="4" w:name="_GoBack"/>
           <w:p>
             <w:r>
               <w:rPr>
@@ -9599,11 +9291,12 @@
                   <w:calcOnExit w:val="0"/>
                   <w:checkBox>
                     <w:sizeAuto/>
-                    <w:default w:val="0"/>
+                    <w:default w:val="1"/>
                   </w:checkBox>
                 </w:ffData>
               </w:fldChar>
             </w:r>
+            <w:bookmarkStart w:id="5" w:name="Check18"/>
             <w:r>
               <w:rPr>
                 <w:rFonts w:ascii="Arial" w:hAnsi="Arial" w:cs="Arial"/>
@@ -9625,16 +9318,10 @@
                 <w:sz w:val="20"/>
                 <w:szCs w:val="20"/>
               </w:rPr>
-              <w:fldChar w:fldCharType="separate"/>
-            </w:r>
-            <w:r>
-              <w:rPr>
-                <w:rFonts w:ascii="Arial" w:hAnsi="Arial" w:cs="Arial"/>
-                <w:sz w:val="20"/>
-                <w:szCs w:val="20"/>
-              </w:rPr>
               <w:fldChar w:fldCharType="end"/>
             </w:r>
+            <w:bookmarkEnd w:id="5"/>
+            <w:bookmarkEnd w:id="4"/>
             <w:r>
               <w:rPr>
                 <w:rFonts w:ascii="Arial" w:hAnsi="Arial" w:cs="Arial"/>
@@ -10146,7 +9833,7 @@
         <w:sz w:val="16"/>
         <w:szCs w:val="16"/>
       </w:rPr>
-      <w:t>2</w:t>
+      <w:t>4</w:t>
     </w:r>
     <w:r>
       <w:rPr>
@@ -10810,6 +10497,95 @@
     </w:lvl>
   </w:abstractNum>
   <w:abstractNum w:abstractNumId="5" w15:restartNumberingAfterBreak="0">
+    <w:nsid w:val="2B8F3DCD"/>
+    <w:multiLevelType w:val="hybridMultilevel"/>
+    <w:tmpl w:val="E4BA40CC"/>
+    <w:lvl w:ilvl="0" w:tplc="0409000F">
+      <w:start w:val="1"/>
+      <w:numFmt w:val="decimal"/>
+      <w:lvlText w:val="%1."/>
+      <w:lvlJc w:val="left"/>
+      <w:pPr>
+        <w:ind w:left="360" w:hanging="360"/>
+      </w:pPr>
+    </w:lvl>
+    <w:lvl w:ilvl="1" w:tplc="04090001">
+      <w:start w:val="1"/>
+      <w:numFmt w:val="bullet"/>
+      <w:lvlText w:val=""/>
+      <w:lvlJc w:val="left"/>
+      <w:pPr>
+        <w:ind w:left="1080" w:hanging="360"/>
+      </w:pPr>
+      <w:rPr>
+        <w:rFonts w:ascii="Symbol" w:hAnsi="Symbol" w:hint="default"/>
+      </w:rPr>
+    </w:lvl>
+    <w:lvl w:ilvl="2" w:tplc="0409001B">
+      <w:start w:val="1"/>
+      <w:numFmt w:val="lowerRoman"/>
+      <w:lvlText w:val="%3."/>
+      <w:lvlJc w:val="right"/>
+      <w:pPr>
+        <w:ind w:left="1800" w:hanging="180"/>
+      </w:pPr>
+    </w:lvl>
+    <w:lvl w:ilvl="3" w:tplc="0409000F">
+      <w:start w:val="1"/>
+      <w:numFmt w:val="decimal"/>
+      <w:lvlText w:val="%4."/>
+      <w:lvlJc w:val="left"/>
+      <w:pPr>
+        <w:ind w:left="2520" w:hanging="360"/>
+      </w:pPr>
+    </w:lvl>
+    <w:lvl w:ilvl="4" w:tplc="04090019">
+      <w:start w:val="1"/>
+      <w:numFmt w:val="lowerLetter"/>
+      <w:lvlText w:val="%5."/>
+      <w:lvlJc w:val="left"/>
+      <w:pPr>
+        <w:ind w:left="3240" w:hanging="360"/>
+      </w:pPr>
+    </w:lvl>
+    <w:lvl w:ilvl="5" w:tplc="0409001B">
+      <w:start w:val="1"/>
+      <w:numFmt w:val="lowerRoman"/>
+      <w:lvlText w:val="%6."/>
+      <w:lvlJc w:val="right"/>
+      <w:pPr>
+        <w:ind w:left="3960" w:hanging="180"/>
+      </w:pPr>
+    </w:lvl>
+    <w:lvl w:ilvl="6" w:tplc="0409000F">
+      <w:start w:val="1"/>
+      <w:numFmt w:val="decimal"/>
+      <w:lvlText w:val="%7."/>
+      <w:lvlJc w:val="left"/>
+      <w:pPr>
+        <w:ind w:left="4680" w:hanging="360"/>
+      </w:pPr>
+    </w:lvl>
+    <w:lvl w:ilvl="7" w:tplc="04090019">
+      <w:start w:val="1"/>
+      <w:numFmt w:val="lowerLetter"/>
+      <w:lvlText w:val="%8."/>
+      <w:lvlJc w:val="left"/>
+      <w:pPr>
+        <w:ind w:left="5400" w:hanging="360"/>
+      </w:pPr>
+    </w:lvl>
+    <w:lvl w:ilvl="8" w:tplc="0409001B">
+      <w:start w:val="1"/>
+      <w:numFmt w:val="lowerRoman"/>
+      <w:lvlText w:val="%9."/>
+      <w:lvlJc w:val="right"/>
+      <w:pPr>
+        <w:ind w:left="6120" w:hanging="180"/>
+      </w:pPr>
+    </w:lvl>
+  </w:abstractNum>
+  <w:abstractNum w:abstractNumId="6" w15:restartNumberingAfterBreak="0">
     <w:nsid w:val="37324217"/>
     <w:multiLevelType w:val="hybridMultilevel"/>
     <w:tmpl w:val="545CC386"/>
@@ -10949,7 +10725,7 @@
       </w:rPr>
     </w:lvl>
   </w:abstractNum>
-  <w:abstractNum w:abstractNumId="6" w15:restartNumberingAfterBreak="0">
+  <w:abstractNum w:abstractNumId="7" w15:restartNumberingAfterBreak="0">
     <w:nsid w:val="45290BBB"/>
     <w:multiLevelType w:val="hybridMultilevel"/>
     <w:tmpl w:val="4D5E9FFE"/>
@@ -11089,7 +10865,7 @@
       </w:rPr>
     </w:lvl>
   </w:abstractNum>
-  <w:abstractNum w:abstractNumId="7" w15:restartNumberingAfterBreak="0">
+  <w:abstractNum w:abstractNumId="8" w15:restartNumberingAfterBreak="0">
     <w:nsid w:val="4F6A6DC2"/>
     <w:multiLevelType w:val="hybridMultilevel"/>
     <w:tmpl w:val="4BEAC816"/>
@@ -11178,7 +10954,7 @@
       </w:pPr>
     </w:lvl>
   </w:abstractNum>
-  <w:abstractNum w:abstractNumId="8" w15:restartNumberingAfterBreak="0">
+  <w:abstractNum w:abstractNumId="9" w15:restartNumberingAfterBreak="0">
     <w:nsid w:val="5A565929"/>
     <w:multiLevelType w:val="hybridMultilevel"/>
     <w:tmpl w:val="C66228C4"/>
@@ -11267,7 +11043,7 @@
       </w:pPr>
     </w:lvl>
   </w:abstractNum>
-  <w:abstractNum w:abstractNumId="9" w15:restartNumberingAfterBreak="0">
+  <w:abstractNum w:abstractNumId="10" w15:restartNumberingAfterBreak="0">
     <w:nsid w:val="5DC22930"/>
     <w:multiLevelType w:val="hybridMultilevel"/>
     <w:tmpl w:val="8694720A"/>
@@ -11353,7 +11129,7 @@
       </w:pPr>
     </w:lvl>
   </w:abstractNum>
-  <w:abstractNum w:abstractNumId="10" w15:restartNumberingAfterBreak="0">
+  <w:abstractNum w:abstractNumId="11" w15:restartNumberingAfterBreak="0">
     <w:nsid w:val="6344720F"/>
     <w:multiLevelType w:val="hybridMultilevel"/>
     <w:tmpl w:val="DD5A41C2"/>
@@ -11493,7 +11269,7 @@
       </w:rPr>
     </w:lvl>
   </w:abstractNum>
-  <w:abstractNum w:abstractNumId="11" w15:restartNumberingAfterBreak="0">
+  <w:abstractNum w:abstractNumId="12" w15:restartNumberingAfterBreak="0">
     <w:nsid w:val="76957683"/>
     <w:multiLevelType w:val="hybridMultilevel"/>
     <w:tmpl w:val="F6DE3260"/>
@@ -11583,7 +11359,7 @@
     </w:lvl>
   </w:abstractNum>
   <w:num w:numId="1">
-    <w:abstractNumId w:val="10"/>
+    <w:abstractNumId w:val="11"/>
   </w:num>
   <w:num w:numId="2">
     <w:abstractNumId w:val="1"/>
@@ -11592,31 +11368,59 @@
     <w:abstractNumId w:val="2"/>
   </w:num>
   <w:num w:numId="4">
-    <w:abstractNumId w:val="5"/>
+    <w:abstractNumId w:val="6"/>
   </w:num>
   <w:num w:numId="5">
-    <w:abstractNumId w:val="6"/>
+    <w:abstractNumId w:val="7"/>
   </w:num>
   <w:num w:numId="6">
     <w:abstractNumId w:val="0"/>
   </w:num>
   <w:num w:numId="7">
-    <w:abstractNumId w:val="9"/>
+    <w:abstractNumId w:val="10"/>
   </w:num>
   <w:num w:numId="8">
-    <w:abstractNumId w:val="11"/>
+    <w:abstractNumId w:val="12"/>
   </w:num>
   <w:num w:numId="9">
-    <w:abstractNumId w:val="7"/>
+    <w:abstractNumId w:val="8"/>
   </w:num>
   <w:num w:numId="10">
-    <w:abstractNumId w:val="8"/>
+    <w:abstractNumId w:val="9"/>
   </w:num>
   <w:num w:numId="11">
     <w:abstractNumId w:val="4"/>
   </w:num>
   <w:num w:numId="12">
     <w:abstractNumId w:val="3"/>
+  </w:num>
+  <w:num w:numId="13">
+    <w:abstractNumId w:val="5"/>
+    <w:lvlOverride w:ilvl="0">
+      <w:startOverride w:val="1"/>
+    </w:lvlOverride>
+    <w:lvlOverride w:ilvl="1"/>
+    <w:lvlOverride w:ilvl="2">
+      <w:startOverride w:val="1"/>
+    </w:lvlOverride>
+    <w:lvlOverride w:ilvl="3">
+      <w:startOverride w:val="1"/>
+    </w:lvlOverride>
+    <w:lvlOverride w:ilvl="4">
+      <w:startOverride w:val="1"/>
+    </w:lvlOverride>
+    <w:lvlOverride w:ilvl="5">
+      <w:startOverride w:val="1"/>
+    </w:lvlOverride>
+    <w:lvlOverride w:ilvl="6">
+      <w:startOverride w:val="1"/>
+    </w:lvlOverride>
+    <w:lvlOverride w:ilvl="7">
+      <w:startOverride w:val="1"/>
+    </w:lvlOverride>
+    <w:lvlOverride w:ilvl="8">
+      <w:startOverride w:val="1"/>
+    </w:lvlOverride>
   </w:num>
 </w:numbering>
 </file>
@@ -12476,7 +12280,7 @@
 </file>
 
 <file path=customXml/itemProps1.xml><?xml version="1.0" encoding="utf-8"?>
-<ds:datastoreItem xmlns:ds="http://schemas.openxmlformats.org/officeDocument/2006/customXml" ds:itemID="{993BF18E-3679-4205-8A9B-58BB2A9ED666}">
+<ds:datastoreItem xmlns:ds="http://schemas.openxmlformats.org/officeDocument/2006/customXml" ds:itemID="{4D28A224-B246-41A6-88D5-5827F2812EB9}">
   <ds:schemaRefs>
     <ds:schemaRef ds:uri="http://schemas.openxmlformats.org/officeDocument/2006/bibliography"/>
   </ds:schemaRefs>

</xml_diff>